<commit_message>
Update SRS doc, UC description, model
</commit_message>
<xml_diff>
--- a/Aha-UseCaseDescription.docx
+++ b/Aha-UseCaseDescription.docx
@@ -1871,7 +1871,7 @@
               <w:t xml:space="preserve"> </w:t>
             </w:r>
             <w:r>
-              <w:t>calls</w:t>
+              <w:t>clicks</w:t>
             </w:r>
             <w:r>
               <w:t xml:space="preserve"> </w:t>
@@ -1880,7 +1880,16 @@
               <w:t xml:space="preserve">to </w:t>
             </w:r>
             <w:r>
-              <w:t>Apply as Car Owner</w:t>
+              <w:t xml:space="preserve">Apply </w:t>
+            </w:r>
+            <w:r>
+              <w:t xml:space="preserve">an </w:t>
+            </w:r>
+            <w:r>
+              <w:t>Owner</w:t>
+            </w:r>
+            <w:r>
+              <w:t xml:space="preserve"> application</w:t>
             </w:r>
           </w:p>
         </w:tc>
@@ -3724,10 +3733,25 @@
               <w:tab/>
             </w:r>
             <w:r>
-              <w:t>view</w:t>
-            </w:r>
-            <w:r>
-              <w:t xml:space="preserve"> car o</w:t>
+              <w:t>V</w:t>
+            </w:r>
+            <w:r>
+              <w:t>iew</w:t>
+            </w:r>
+            <w:r>
+              <w:t xml:space="preserve"> car</w:t>
+            </w:r>
+            <w:r>
+              <w:t>s</w:t>
+            </w:r>
+            <w:r>
+              <w:t xml:space="preserve"> </w:t>
+            </w:r>
+            <w:r>
+              <w:t xml:space="preserve">and their </w:t>
+            </w:r>
+            <w:r>
+              <w:t>o</w:t>
             </w:r>
             <w:r>
               <w:t xml:space="preserve">ffers </w:t>
@@ -4021,7 +4045,10 @@
           </w:tcPr>
           <w:p>
             <w:r>
-              <w:t>The customer opens the “home” page.</w:t>
+              <w:t>The customer opens the “home” page</w:t>
+            </w:r>
+            <w:r>
+              <w:t xml:space="preserve"> of Aha</w:t>
             </w:r>
           </w:p>
         </w:tc>
@@ -4031,13 +4058,19 @@
           </w:tcPr>
           <w:p>
             <w:r>
-              <w:t>The System shows the list of cars</w:t>
+              <w:t xml:space="preserve">The System shows the list of </w:t>
+            </w:r>
+            <w:r>
+              <w:t xml:space="preserve">available </w:t>
+            </w:r>
+            <w:r>
+              <w:t>cars</w:t>
             </w:r>
             <w:r>
               <w:t xml:space="preserve"> and their offers</w:t>
             </w:r>
             <w:r>
-              <w:t xml:space="preserve"> available.</w:t>
+              <w:t>.</w:t>
             </w:r>
           </w:p>
         </w:tc>
@@ -4459,7 +4492,16 @@
           </w:tcPr>
           <w:p>
             <w:r>
-              <w:t>The customer opens the “home” page.</w:t>
+              <w:t xml:space="preserve">User </w:t>
+            </w:r>
+            <w:r>
+              <w:t xml:space="preserve">inputs info on </w:t>
+            </w:r>
+            <w:r>
+              <w:t xml:space="preserve">Search </w:t>
+            </w:r>
+            <w:r>
+              <w:t>field at home page they want to search.</w:t>
             </w:r>
           </w:p>
         </w:tc>
@@ -4469,7 +4511,10 @@
           </w:tcPr>
           <w:p>
             <w:r>
-              <w:t>The System shows the list of cars available.</w:t>
+              <w:t xml:space="preserve">The System </w:t>
+            </w:r>
+            <w:r>
+              <w:t>searches and returns Cars and Offers that match with search info.</w:t>
             </w:r>
           </w:p>
         </w:tc>
@@ -4489,27 +4534,13 @@
           <w:tcPr>
             <w:tcW w:w="4231" w:type="dxa"/>
           </w:tcPr>
-          <w:p>
-            <w:r>
-              <w:t>Select value</w:t>
-            </w:r>
-            <w:r>
-              <w:t>s</w:t>
-            </w:r>
-            <w:r>
-              <w:t xml:space="preserve"> for the filters (brand, model, year, …) and clicks “filter”.</w:t>
-            </w:r>
-          </w:p>
+          <w:p/>
         </w:tc>
         <w:tc>
           <w:tcPr>
             <w:tcW w:w="4493" w:type="dxa"/>
           </w:tcPr>
-          <w:p>
-            <w:r>
-              <w:t>The system shows a filtered set of car offers.</w:t>
-            </w:r>
-          </w:p>
+          <w:p/>
         </w:tc>
       </w:tr>
       <w:tr>
@@ -4601,15 +4632,6 @@
               <w:t>Business Rules</w:t>
             </w:r>
           </w:p>
-        </w:tc>
-      </w:tr>
-      <w:tr>
-        <w:tc>
-          <w:tcPr>
-            <w:tcW w:w="9350" w:type="dxa"/>
-            <w:gridSpan w:val="3"/>
-          </w:tcPr>
-          <w:p/>
         </w:tc>
       </w:tr>
       <w:tr>
@@ -4973,7 +4995,10 @@
           </w:tcPr>
           <w:p>
             <w:r>
-              <w:t>User click on one displayed car.</w:t>
+              <w:t>User click on one displayed car</w:t>
+            </w:r>
+            <w:r>
+              <w:t xml:space="preserve"> they want to book</w:t>
             </w:r>
           </w:p>
         </w:tc>
@@ -4986,13 +5011,16 @@
               <w:t>The system opens a detail page</w:t>
             </w:r>
             <w:r>
-              <w:t xml:space="preserve">: car name, rental price offer, rental date start, rental date end, </w:t>
+              <w:t xml:space="preserve">: car name, rental price offer, </w:t>
             </w:r>
             <w:proofErr w:type="spellStart"/>
             <w:r>
               <w:t>etc</w:t>
             </w:r>
             <w:proofErr w:type="spellEnd"/>
+            <w:r>
+              <w:t>, and other info for user to input</w:t>
+            </w:r>
           </w:p>
         </w:tc>
       </w:tr>
@@ -5012,15 +5040,41 @@
             <w:tcW w:w="4231" w:type="dxa"/>
           </w:tcPr>
           <w:p>
-            <w:r>
-              <w:t xml:space="preserve">The customer input the necessary data to </w:t>
-            </w:r>
-            <w:r>
-              <w:t xml:space="preserve">book the car offer </w:t>
-            </w:r>
-            <w:r>
-              <w:t>and clicks “confirm” button.</w:t>
-            </w:r>
+            <w:bookmarkStart w:id="0" w:name="_GoBack"/>
+            <w:r>
+              <w:t xml:space="preserve">The customer input </w:t>
+            </w:r>
+            <w:r>
+              <w:t>customer and</w:t>
+            </w:r>
+            <w:r>
+              <w:t xml:space="preserve"> </w:t>
+            </w:r>
+            <w:r>
+              <w:t>rental</w:t>
+            </w:r>
+            <w:r>
+              <w:t xml:space="preserve"> </w:t>
+            </w:r>
+            <w:r>
+              <w:t>info</w:t>
+            </w:r>
+            <w:r>
+              <w:t xml:space="preserve"> to </w:t>
+            </w:r>
+            <w:r>
+              <w:t xml:space="preserve">book the car </w:t>
+            </w:r>
+            <w:r>
+              <w:t>and clicks “</w:t>
+            </w:r>
+            <w:r>
+              <w:t>Book</w:t>
+            </w:r>
+            <w:r>
+              <w:t>” button.</w:t>
+            </w:r>
+            <w:bookmarkEnd w:id="0"/>
           </w:p>
         </w:tc>
         <w:tc>
@@ -5029,7 +5083,33 @@
           </w:tcPr>
           <w:p>
             <w:r>
-              <w:t>The system shows a payment page.</w:t>
+              <w:t xml:space="preserve">The system </w:t>
+            </w:r>
+            <w:r>
+              <w:t xml:space="preserve">receives customer info (name, address, driver license, </w:t>
+            </w:r>
+            <w:r>
+              <w:t xml:space="preserve">rental date start, rental date end, </w:t>
+            </w:r>
+            <w:r>
+              <w:t>credit card, …).</w:t>
+            </w:r>
+          </w:p>
+          <w:p>
+            <w:r>
+              <w:t xml:space="preserve"> </w:t>
+            </w:r>
+            <w:r>
+              <w:t>System return</w:t>
+            </w:r>
+            <w:r>
+              <w:t>s</w:t>
+            </w:r>
+            <w:r>
+              <w:t xml:space="preserve"> a </w:t>
+            </w:r>
+            <w:r>
+              <w:t>payment page.</w:t>
             </w:r>
           </w:p>
         </w:tc>
@@ -5051,10 +5131,22 @@
           </w:tcPr>
           <w:p>
             <w:r>
-              <w:t>The customer inputs the payment data and clicks “</w:t>
-            </w:r>
-            <w:r>
-              <w:t>Pay and Book</w:t>
+              <w:t xml:space="preserve">The customer </w:t>
+            </w:r>
+            <w:r>
+              <w:t xml:space="preserve">confirms </w:t>
+            </w:r>
+            <w:r>
+              <w:t>the payment and clicks “</w:t>
+            </w:r>
+            <w:r>
+              <w:t>Co</w:t>
+            </w:r>
+            <w:r>
+              <w:t>n</w:t>
+            </w:r>
+            <w:r>
+              <w:t>firm</w:t>
             </w:r>
             <w:r>
               <w:t>”.</w:t>
@@ -5067,7 +5159,10 @@
           </w:tcPr>
           <w:p>
             <w:r>
-              <w:t>The system shows the confirmation page.</w:t>
+              <w:t xml:space="preserve">The system </w:t>
+            </w:r>
+            <w:r>
+              <w:t>processes and returns a success or fail</w:t>
             </w:r>
           </w:p>
         </w:tc>
@@ -5128,13 +5223,10 @@
           </w:tcPr>
           <w:p>
             <w:r>
-              <w:t xml:space="preserve">The system process the payment, </w:t>
-            </w:r>
-            <w:r>
-              <w:t>book the car offer for the customer</w:t>
-            </w:r>
-            <w:r>
-              <w:t xml:space="preserve"> and shows the confirmation.</w:t>
+              <w:t>The system processes the payment, books the car offer for the customer. This info is saved in DB</w:t>
+            </w:r>
+            <w:r>
+              <w:t>.</w:t>
             </w:r>
           </w:p>
         </w:tc>
@@ -5167,14 +5259,28 @@
             <w:tcW w:w="9350" w:type="dxa"/>
             <w:gridSpan w:val="3"/>
           </w:tcPr>
-          <w:p/>
+          <w:p>
+            <w:r>
+              <w:t>Customer’s driver license must be valid</w:t>
+            </w:r>
+          </w:p>
+        </w:tc>
+      </w:tr>
+      <w:tr>
+        <w:tc>
+          <w:tcPr>
+            <w:tcW w:w="9350" w:type="dxa"/>
+            <w:gridSpan w:val="3"/>
+          </w:tcPr>
+          <w:p>
+            <w:r>
+              <w:t>Credit card must be valid</w:t>
+            </w:r>
+          </w:p>
         </w:tc>
       </w:tr>
     </w:tbl>
-    <w:p>
-      <w:bookmarkStart w:id="0" w:name="_GoBack"/>
-      <w:bookmarkEnd w:id="0"/>
-    </w:p>
+    <w:p/>
     <w:sectPr>
       <w:headerReference w:type="default" r:id="rId9"/>
       <w:pgSz w:w="12240" w:h="15840"/>

</xml_diff>